<commit_message>
SRS modification (Work in progress....)
</commit_message>
<xml_diff>
--- a/Docs/Software Requirements Specification.docx
+++ b/Docs/Software Requirements Specification.docx
@@ -37,7 +37,7 @@
               <w:spacing w:after="0" w:line="240" w:lineRule="auto"/>
               <w:ind w:left="1425"/>
               <w:rPr>
-                <w:rFonts w:ascii="Times New Roman" w:eastAsia="Times New Roman" w:hAnsi="Times New Roman" w:cs="Times New Roman"/>
+                <w:rFonts w:eastAsia="Times New Roman" w:cs="Times New Roman"/>
                 <w:color w:val="000000" w:themeColor="text1"/>
                 <w:sz w:val="20"/>
                 <w:szCs w:val="20"/>
@@ -48,7 +48,7 @@
                 <w:noProof/>
               </w:rPr>
               <w:drawing>
-                <wp:inline distT="0" distB="0" distL="0" distR="0" wp14:anchorId="2CC2DFA6" wp14:editId="1D643D80">
+                <wp:inline distT="0" distB="0" distL="0" distR="0" wp14:anchorId="6693860D" wp14:editId="448A9037">
                   <wp:extent cx="1905000" cy="1905000"/>
                   <wp:effectExtent l="0" t="0" r="0" b="0"/>
                   <wp:docPr id="328869257" name="Obraz 328869257" descr="Obraz zawierający logo&#10;&#10;Opis wygenerowany automatycznie"/>
@@ -91,7 +91,7 @@
             </w:r>
             <w:r>
               <w:rPr>
-                <w:rFonts w:ascii="Times New Roman" w:eastAsia="Times New Roman" w:hAnsi="Times New Roman" w:cs="Times New Roman"/>
+                <w:rFonts w:eastAsia="Times New Roman" w:cs="Times New Roman"/>
                 <w:color w:val="000000" w:themeColor="text1"/>
                 <w:sz w:val="20"/>
                 <w:szCs w:val="20"/>
@@ -114,17 +114,15 @@
             <w:pPr>
               <w:spacing w:after="0" w:line="240" w:lineRule="auto"/>
               <w:rPr>
-                <w:rFonts w:ascii="Times New Roman" w:eastAsia="Times New Roman" w:hAnsi="Times New Roman" w:cs="Times New Roman"/>
-                <w:color w:val="000000" w:themeColor="text1"/>
-                <w:sz w:val="24"/>
+                <w:rFonts w:eastAsia="Times New Roman" w:cs="Times New Roman"/>
+                <w:color w:val="000000" w:themeColor="text1"/>
                 <w:szCs w:val="24"/>
               </w:rPr>
             </w:pPr>
             <w:r>
               <w:rPr>
-                <w:rFonts w:ascii="Times New Roman" w:eastAsia="Times New Roman" w:hAnsi="Times New Roman" w:cs="Times New Roman"/>
-                <w:color w:val="000000" w:themeColor="text1"/>
-                <w:sz w:val="24"/>
+                <w:rFonts w:eastAsia="Times New Roman" w:cs="Times New Roman"/>
+                <w:color w:val="000000" w:themeColor="text1"/>
                 <w:szCs w:val="24"/>
               </w:rPr>
               <w:t>   </w:t>
@@ -134,7 +132,7 @@
             <w:pPr>
               <w:spacing w:after="0" w:line="240" w:lineRule="auto"/>
               <w:rPr>
-                <w:rFonts w:ascii="Times New Roman" w:eastAsia="Times New Roman" w:hAnsi="Times New Roman" w:cs="Times New Roman"/>
+                <w:rFonts w:eastAsia="Times New Roman" w:cs="Times New Roman"/>
                 <w:color w:val="000000" w:themeColor="text1"/>
                 <w:sz w:val="25"/>
                 <w:szCs w:val="25"/>
@@ -142,7 +140,7 @@
             </w:pPr>
             <w:r>
               <w:rPr>
-                <w:rFonts w:ascii="Times New Roman" w:eastAsia="Times New Roman" w:hAnsi="Times New Roman" w:cs="Times New Roman"/>
+                <w:rFonts w:eastAsia="Times New Roman" w:cs="Times New Roman"/>
                 <w:color w:val="000000" w:themeColor="text1"/>
                 <w:sz w:val="25"/>
                 <w:szCs w:val="25"/>
@@ -156,13 +154,13 @@
               <w:ind w:left="750" w:right="735"/>
               <w:jc w:val="center"/>
               <w:rPr>
-                <w:rFonts w:ascii="Times New Roman" w:eastAsia="Times New Roman" w:hAnsi="Times New Roman" w:cs="Times New Roman"/>
+                <w:rFonts w:eastAsia="Times New Roman" w:cs="Times New Roman"/>
                 <w:color w:val="000000" w:themeColor="text1"/>
               </w:rPr>
             </w:pPr>
             <w:r>
               <w:rPr>
-                <w:rFonts w:ascii="Times New Roman" w:eastAsia="Times New Roman" w:hAnsi="Times New Roman" w:cs="Times New Roman"/>
+                <w:rFonts w:eastAsia="Times New Roman" w:cs="Times New Roman"/>
                 <w:b/>
                 <w:bCs/>
                 <w:color w:val="000000" w:themeColor="text1"/>
@@ -171,7 +169,7 @@
             </w:r>
             <w:r>
               <w:rPr>
-                <w:rFonts w:ascii="Times New Roman" w:eastAsia="Times New Roman" w:hAnsi="Times New Roman" w:cs="Times New Roman"/>
+                <w:rFonts w:eastAsia="Times New Roman" w:cs="Times New Roman"/>
                 <w:color w:val="000000" w:themeColor="text1"/>
               </w:rPr>
               <w:t>   </w:t>
@@ -183,13 +181,13 @@
               <w:ind w:left="750" w:right="735"/>
               <w:jc w:val="center"/>
               <w:rPr>
-                <w:rFonts w:ascii="Times New Roman" w:eastAsia="Times New Roman" w:hAnsi="Times New Roman" w:cs="Times New Roman"/>
+                <w:rFonts w:eastAsia="Times New Roman" w:cs="Times New Roman"/>
                 <w:color w:val="000000" w:themeColor="text1"/>
               </w:rPr>
             </w:pPr>
             <w:r>
               <w:rPr>
-                <w:rFonts w:ascii="Times New Roman" w:eastAsia="Times New Roman" w:hAnsi="Times New Roman" w:cs="Times New Roman"/>
+                <w:rFonts w:eastAsia="Times New Roman" w:cs="Times New Roman"/>
                 <w:b/>
                 <w:bCs/>
                 <w:color w:val="000000" w:themeColor="text1"/>
@@ -198,7 +196,7 @@
             </w:r>
             <w:r>
               <w:rPr>
-                <w:rFonts w:ascii="Times New Roman" w:eastAsia="Times New Roman" w:hAnsi="Times New Roman" w:cs="Times New Roman"/>
+                <w:rFonts w:eastAsia="Times New Roman" w:cs="Times New Roman"/>
                 <w:color w:val="000000" w:themeColor="text1"/>
               </w:rPr>
               <w:t>   </w:t>
@@ -226,7 +224,7 @@
               <w:spacing w:after="0" w:line="240" w:lineRule="auto"/>
               <w:jc w:val="center"/>
               <w:rPr>
-                <w:rFonts w:ascii="Times New Roman" w:eastAsia="Times New Roman" w:hAnsi="Times New Roman" w:cs="Times New Roman"/>
+                <w:rFonts w:eastAsia="Times New Roman" w:cs="Times New Roman"/>
                 <w:color w:val="000000" w:themeColor="text1"/>
                 <w:sz w:val="30"/>
                 <w:szCs w:val="30"/>
@@ -234,7 +232,7 @@
             </w:pPr>
             <w:r>
               <w:rPr>
-                <w:rFonts w:ascii="Times New Roman" w:eastAsia="Times New Roman" w:hAnsi="Times New Roman" w:cs="Times New Roman"/>
+                <w:rFonts w:eastAsia="Times New Roman" w:cs="Times New Roman"/>
                 <w:color w:val="000000" w:themeColor="text1"/>
                 <w:sz w:val="30"/>
                 <w:szCs w:val="30"/>
@@ -250,7 +248,7 @@
             </w:pPr>
             <w:r>
               <w:rPr>
-                <w:rFonts w:ascii="Times New Roman" w:eastAsia="Times New Roman" w:hAnsi="Times New Roman" w:cs="Times New Roman"/>
+                <w:rFonts w:eastAsia="Times New Roman" w:cs="Times New Roman"/>
                 <w:i/>
                 <w:iCs/>
                 <w:color w:val="000000" w:themeColor="text1"/>
@@ -279,7 +277,7 @@
               <w:ind w:left="3315" w:right="3300"/>
               <w:jc w:val="center"/>
               <w:rPr>
-                <w:rFonts w:ascii="Times New Roman" w:eastAsia="Times New Roman" w:hAnsi="Times New Roman" w:cs="Times New Roman"/>
+                <w:rFonts w:eastAsia="Times New Roman" w:cs="Times New Roman"/>
                 <w:color w:val="000000" w:themeColor="text1"/>
                 <w:sz w:val="28"/>
                 <w:szCs w:val="28"/>
@@ -287,7 +285,7 @@
             </w:pPr>
             <w:r>
               <w:rPr>
-                <w:rFonts w:ascii="Times New Roman" w:eastAsia="Times New Roman" w:hAnsi="Times New Roman" w:cs="Times New Roman"/>
+                <w:rFonts w:eastAsia="Times New Roman" w:cs="Times New Roman"/>
                 <w:i/>
                 <w:iCs/>
                 <w:color w:val="000000" w:themeColor="text1"/>
@@ -305,7 +303,7 @@
             </w:pPr>
             <w:r>
               <w:rPr>
-                <w:rFonts w:ascii="Times New Roman" w:eastAsia="Times New Roman" w:hAnsi="Times New Roman" w:cs="Times New Roman"/>
+                <w:rFonts w:eastAsia="Times New Roman" w:cs="Times New Roman"/>
                 <w:i/>
                 <w:iCs/>
                 <w:color w:val="000000" w:themeColor="text1"/>
@@ -336,17 +334,15 @@
               <w:spacing w:after="0" w:line="240" w:lineRule="auto"/>
               <w:ind w:left="105"/>
               <w:rPr>
-                <w:rFonts w:ascii="Times New Roman" w:eastAsia="Times New Roman" w:hAnsi="Times New Roman" w:cs="Times New Roman"/>
-                <w:color w:val="000000" w:themeColor="text1"/>
-                <w:sz w:val="24"/>
+                <w:rFonts w:eastAsia="Times New Roman" w:cs="Times New Roman"/>
+                <w:color w:val="000000" w:themeColor="text1"/>
                 <w:szCs w:val="24"/>
               </w:rPr>
             </w:pPr>
             <w:r>
               <w:rPr>
-                <w:rFonts w:ascii="Times New Roman" w:eastAsia="Times New Roman" w:hAnsi="Times New Roman" w:cs="Times New Roman"/>
-                <w:color w:val="000000" w:themeColor="text1"/>
-                <w:sz w:val="24"/>
+                <w:rFonts w:eastAsia="Times New Roman" w:cs="Times New Roman"/>
+                <w:color w:val="000000" w:themeColor="text1"/>
                 <w:szCs w:val="24"/>
               </w:rPr>
               <w:t> </w:t>
@@ -368,28 +364,25 @@
               <w:spacing w:after="0" w:line="240" w:lineRule="auto"/>
               <w:ind w:left="105" w:right="2805"/>
               <w:rPr>
-                <w:rFonts w:ascii="Times New Roman" w:eastAsia="Times New Roman" w:hAnsi="Times New Roman" w:cs="Times New Roman"/>
-                <w:color w:val="000000" w:themeColor="text1"/>
-                <w:sz w:val="24"/>
+                <w:rFonts w:eastAsia="Times New Roman" w:cs="Times New Roman"/>
+                <w:color w:val="000000" w:themeColor="text1"/>
                 <w:szCs w:val="24"/>
               </w:rPr>
             </w:pPr>
             <w:r>
               <w:rPr>
-                <w:rFonts w:ascii="Times New Roman" w:eastAsia="Times New Roman" w:hAnsi="Times New Roman" w:cs="Times New Roman"/>
+                <w:rFonts w:eastAsia="Times New Roman" w:cs="Times New Roman"/>
                 <w:b/>
                 <w:bCs/>
                 <w:color w:val="000000" w:themeColor="text1"/>
-                <w:sz w:val="24"/>
                 <w:szCs w:val="24"/>
               </w:rPr>
               <w:t>Imię i nazwisko: </w:t>
             </w:r>
             <w:r>
               <w:rPr>
-                <w:rFonts w:ascii="Times New Roman" w:eastAsia="Times New Roman" w:hAnsi="Times New Roman" w:cs="Times New Roman"/>
-                <w:color w:val="000000" w:themeColor="text1"/>
-                <w:sz w:val="24"/>
+                <w:rFonts w:eastAsia="Times New Roman" w:cs="Times New Roman"/>
+                <w:color w:val="000000" w:themeColor="text1"/>
                 <w:szCs w:val="24"/>
               </w:rPr>
               <w:t>   </w:t>
@@ -400,28 +393,25 @@
               <w:spacing w:after="0" w:line="240" w:lineRule="auto"/>
               <w:ind w:left="105"/>
               <w:rPr>
-                <w:rFonts w:ascii="Times New Roman" w:eastAsia="Times New Roman" w:hAnsi="Times New Roman" w:cs="Times New Roman"/>
-                <w:color w:val="000000" w:themeColor="text1"/>
-                <w:sz w:val="24"/>
+                <w:rFonts w:eastAsia="Times New Roman" w:cs="Times New Roman"/>
+                <w:color w:val="000000" w:themeColor="text1"/>
                 <w:szCs w:val="24"/>
               </w:rPr>
             </w:pPr>
             <w:r>
               <w:rPr>
-                <w:rFonts w:ascii="Times New Roman" w:eastAsia="Times New Roman" w:hAnsi="Times New Roman" w:cs="Times New Roman"/>
+                <w:rFonts w:eastAsia="Times New Roman" w:cs="Times New Roman"/>
                 <w:b/>
                 <w:bCs/>
                 <w:color w:val="000000" w:themeColor="text1"/>
-                <w:sz w:val="24"/>
                 <w:szCs w:val="24"/>
               </w:rPr>
               <w:t>1.</w:t>
             </w:r>
             <w:r>
               <w:rPr>
-                <w:rFonts w:ascii="Times New Roman" w:eastAsia="Times New Roman" w:hAnsi="Times New Roman" w:cs="Times New Roman"/>
-                <w:color w:val="000000" w:themeColor="text1"/>
-                <w:sz w:val="24"/>
+                <w:rFonts w:eastAsia="Times New Roman" w:cs="Times New Roman"/>
+                <w:color w:val="000000" w:themeColor="text1"/>
                 <w:szCs w:val="24"/>
               </w:rPr>
               <w:t xml:space="preserve"> Łukasz Prokop</w:t>
@@ -432,28 +422,25 @@
               <w:spacing w:after="0" w:line="240" w:lineRule="auto"/>
               <w:ind w:left="105"/>
               <w:rPr>
-                <w:rFonts w:ascii="Times New Roman" w:eastAsia="Times New Roman" w:hAnsi="Times New Roman" w:cs="Times New Roman"/>
-                <w:color w:val="000000" w:themeColor="text1"/>
-                <w:sz w:val="24"/>
+                <w:rFonts w:eastAsia="Times New Roman" w:cs="Times New Roman"/>
+                <w:color w:val="000000" w:themeColor="text1"/>
                 <w:szCs w:val="24"/>
               </w:rPr>
             </w:pPr>
             <w:r>
               <w:rPr>
-                <w:rFonts w:ascii="Times New Roman" w:eastAsia="Times New Roman" w:hAnsi="Times New Roman" w:cs="Times New Roman"/>
+                <w:rFonts w:eastAsia="Times New Roman" w:cs="Times New Roman"/>
                 <w:b/>
                 <w:bCs/>
                 <w:color w:val="000000" w:themeColor="text1"/>
-                <w:sz w:val="24"/>
                 <w:szCs w:val="24"/>
               </w:rPr>
               <w:t xml:space="preserve">2. </w:t>
             </w:r>
             <w:r>
               <w:rPr>
-                <w:rFonts w:ascii="Times New Roman" w:eastAsia="Times New Roman" w:hAnsi="Times New Roman" w:cs="Times New Roman"/>
-                <w:color w:val="000000" w:themeColor="text1"/>
-                <w:sz w:val="24"/>
+                <w:rFonts w:eastAsia="Times New Roman" w:cs="Times New Roman"/>
+                <w:color w:val="000000" w:themeColor="text1"/>
                 <w:szCs w:val="24"/>
               </w:rPr>
               <w:t>Wojciech Tworek</w:t>
@@ -464,30 +451,27 @@
               <w:spacing w:after="0" w:line="240" w:lineRule="auto"/>
               <w:ind w:left="105"/>
               <w:rPr>
-                <w:rFonts w:ascii="Times New Roman" w:eastAsia="Times New Roman" w:hAnsi="Times New Roman" w:cs="Times New Roman"/>
+                <w:rFonts w:eastAsia="Times New Roman" w:cs="Times New Roman"/>
                 <w:b/>
                 <w:bCs/>
                 <w:color w:val="000000" w:themeColor="text1"/>
-                <w:sz w:val="24"/>
                 <w:szCs w:val="24"/>
               </w:rPr>
             </w:pPr>
             <w:r>
               <w:rPr>
-                <w:rFonts w:ascii="Times New Roman" w:eastAsia="Times New Roman" w:hAnsi="Times New Roman" w:cs="Times New Roman"/>
+                <w:rFonts w:eastAsia="Times New Roman" w:cs="Times New Roman"/>
                 <w:b/>
                 <w:bCs/>
                 <w:color w:val="000000" w:themeColor="text1"/>
-                <w:sz w:val="24"/>
                 <w:szCs w:val="24"/>
               </w:rPr>
               <w:t xml:space="preserve">3. </w:t>
             </w:r>
             <w:r>
               <w:rPr>
-                <w:rFonts w:ascii="Times New Roman" w:eastAsia="Times New Roman" w:hAnsi="Times New Roman" w:cs="Times New Roman"/>
-                <w:color w:val="000000" w:themeColor="text1"/>
-                <w:sz w:val="24"/>
+                <w:rFonts w:eastAsia="Times New Roman" w:cs="Times New Roman"/>
+                <w:color w:val="000000" w:themeColor="text1"/>
                 <w:szCs w:val="24"/>
               </w:rPr>
               <w:t>Jakub Dulewicz</w:t>
@@ -498,261 +482,125 @@
     </w:tbl>
     <w:p>
       <w:pPr>
-        <w:jc w:val="center"/>
-        <w:rPr>
-          <w:sz w:val="36"/>
-          <w:szCs w:val="36"/>
-        </w:rPr>
+        <w:pStyle w:val="Nagwek1"/>
       </w:pPr>
       <w:r>
-        <w:rPr>
-          <w:sz w:val="36"/>
-          <w:szCs w:val="36"/>
-        </w:rPr>
         <w:lastRenderedPageBreak/>
         <w:t>Założenia Ogólne</w:t>
       </w:r>
     </w:p>
     <w:p>
       <w:pPr>
+        <w:ind w:firstLine="360"/>
         <w:jc w:val="both"/>
         <w:rPr>
-          <w:sz w:val="24"/>
           <w:szCs w:val="24"/>
         </w:rPr>
       </w:pPr>
       <w:r>
         <w:rPr>
-          <w:sz w:val="24"/>
-          <w:szCs w:val="24"/>
-        </w:rPr>
-        <w:t>Celem projektu jest utworzenie serwisu internetowego umożliwiając</w:t>
+          <w:szCs w:val="24"/>
+        </w:rPr>
+        <w:t>Celem projektu jest utworzenie serwisu internetowego umożliwiającego zarządzanie i administrowanie  procesem zakupu biletów lotniczych. Aplikacja ta przeznaczona jest zarówno dla konsumenta chcącego zakupić bilety jak i dla pracownika lotniska odpowiadającego za procesem przygotowania i monitorowania lotów. Serwis podzielony jest na kilka modułów dostępnych w zależności od uprawnień zalogowanego użytkownika.</w:t>
       </w:r>
+    </w:p>
+    <w:p>
+      <w:pPr>
+        <w:pStyle w:val="Nagwek1"/>
+      </w:pPr>
       <w:r>
-        <w:rPr>
-          <w:sz w:val="24"/>
-          <w:szCs w:val="24"/>
-        </w:rPr>
-        <w:t xml:space="preserve"> </w:t>
+        <w:t>Funkcjonalności</w:t>
       </w:r>
+    </w:p>
+    <w:p>
+      <w:pPr>
+        <w:pStyle w:val="Nagwek2"/>
+      </w:pPr>
       <w:r>
-        <w:rPr>
-          <w:sz w:val="24"/>
-          <w:szCs w:val="24"/>
-        </w:rPr>
-        <w:t>użytkownikom zakup bilet</w:t>
+        <w:t>Użytkownik niezalogowany</w:t>
       </w:r>
+    </w:p>
+    <w:p>
+      <w:pPr>
+        <w:ind w:firstLine="576"/>
+      </w:pPr>
       <w:r>
-        <w:rPr>
-          <w:sz w:val="24"/>
-          <w:szCs w:val="24"/>
-        </w:rPr>
-        <w:t>ów lotniczych</w:t>
+        <w:t>Najniższym progiem uprawnień jest użytkownik nie zalogowany. Uprawnienia takie otrzymuje każdy użytkownik zaraz po uruchomieniu serwisu internetowego. Osoba taka może przeglądać dostępne połączenia lotnicze, korzystać z wyszukiwania oraz filtrowania konkretnych lotów, zapoznać się ceną poszczególnych biletów czy zapoznać się dokumentami zawartymi na stronie takimi jak np. polityka prywatności. Najważniejszą opcją jest jednak możliwość utworzenia konta w serwisie oraz zalogowania się.</w:t>
       </w:r>
+    </w:p>
+    <w:p>
+      <w:pPr>
+        <w:pStyle w:val="Nagwek2"/>
+      </w:pPr>
       <w:r>
-        <w:rPr>
-          <w:sz w:val="24"/>
-          <w:szCs w:val="24"/>
-        </w:rPr>
-        <w:t xml:space="preserve">. </w:t>
+        <w:t>Użytkownik zalogowany</w:t>
       </w:r>
+    </w:p>
+    <w:p>
+      <w:pPr>
+        <w:ind w:firstLine="576"/>
+      </w:pPr>
       <w:r>
-        <w:rPr>
-          <w:sz w:val="24"/>
-          <w:szCs w:val="24"/>
-        </w:rPr>
-        <w:t xml:space="preserve">Użytkownik </w:t>
+        <w:t>Po pozytywnie zakończonym procesie weryfikacji użytkownik otrzymuje status użytkownika zalogowanego. Ten poziom uprawnień pozwala na wykonywanie wszystkich dotychczasowo omówionych czynności do których dostęp miał użytkownik niezalogowany oraz umożliwia dostęp do nowych funkcjonalności. Najważniejszą z nich jest możliwość zakupu biletu na wybrany przez siebie lot. Użytkownik może zobaczy ilość wolnych miejsc w samolocie, wybrać klasę podróży, preferowane przez siebie miejsce siedzące czy dokonać personalizacji biletu poprzez dokupienie opcjonalnych usług takich jak przewóz dodatkowego bagażu lub transport zwierzęcia.</w:t>
       </w:r>
+    </w:p>
+    <w:p>
+      <w:pPr>
+        <w:pStyle w:val="Nagwek2"/>
+      </w:pPr>
       <w:r>
-        <w:rPr>
-          <w:sz w:val="24"/>
-          <w:szCs w:val="24"/>
-        </w:rPr>
-        <w:t>może</w:t>
+        <w:t>Pracownik</w:t>
       </w:r>
+    </w:p>
+    <w:p>
+      <w:pPr>
+        <w:ind w:firstLine="576"/>
+      </w:pPr>
       <w:r>
-        <w:rPr>
-          <w:sz w:val="24"/>
-          <w:szCs w:val="24"/>
-        </w:rPr>
-        <w:t xml:space="preserve"> przeglądać i dokonywać </w:t>
+        <w:t>Poziom uprawnień pracownika lotniska umożliwia dostęp do funkcji związanych z procesem przygotowania i monitorowania lotu.</w:t>
       </w:r>
+    </w:p>
+    <w:p>
+      <w:pPr>
+        <w:pStyle w:val="Nagwek2"/>
+      </w:pPr>
       <w:r>
-        <w:rPr>
-          <w:sz w:val="24"/>
-          <w:szCs w:val="24"/>
-        </w:rPr>
-        <w:t>zakup</w:t>
+        <w:t>Administrator</w:t>
       </w:r>
+    </w:p>
+    <w:p>
+      <w:pPr>
+        <w:ind w:firstLine="360"/>
+        <w:jc w:val="both"/>
+        <w:rPr>
+          <w:szCs w:val="24"/>
+        </w:rPr>
+      </w:pPr>
       <w:r>
         <w:rPr>
-          <w:sz w:val="24"/>
-          <w:szCs w:val="24"/>
-        </w:rPr>
-        <w:t xml:space="preserve">ów wybierając </w:t>
+          <w:szCs w:val="24"/>
+        </w:rPr>
+        <w:t>Użytkownik może przeglądać i dokonywać zakupów wybierając spośród różnorodnych połączeń, terminów przelotów, przewoźników czy dostępnych klas lotów. Aplikacja ta umożliwia również zalogowania się na konto pracownika pozwalającego na podgląd poszczególnych lotów, zmianę statusu lotów czy dodanie lub usunięcie poszczególnych pasażerów lotów. Konto administratora posiada dodatkowe uprawnienia, które oprócz wszystkich wcześniej wymienionych funkcjonalności pozwalają mu na modyfikowanie, dodawanie lub usuwanie wszystkich pozostałych użytkowników systemu.</w:t>
       </w:r>
+    </w:p>
+    <w:p>
+      <w:pPr>
+        <w:jc w:val="center"/>
+        <w:rPr>
+          <w:szCs w:val="24"/>
+        </w:rPr>
+      </w:pPr>
       <w:r>
         <w:rPr>
-          <w:sz w:val="24"/>
-          <w:szCs w:val="24"/>
-        </w:rPr>
-        <w:t>spośród różnorodnych połączeń,</w:t>
+          <w:szCs w:val="24"/>
+        </w:rPr>
+        <w:t>Wstępnym założeniem projektu jest utworzenie aplikacji internetowej z bazą danych służącą do sprzedaży biletów lotniczych oraz ich zakupu.</w:t>
       </w:r>
-      <w:r>
-        <w:rPr>
-          <w:sz w:val="24"/>
-          <w:szCs w:val="24"/>
-        </w:rPr>
-        <w:t xml:space="preserve"> terminów przelotów,</w:t>
-      </w:r>
-      <w:r>
-        <w:rPr>
-          <w:sz w:val="24"/>
-          <w:szCs w:val="24"/>
-        </w:rPr>
-        <w:t xml:space="preserve"> przewoźników</w:t>
-      </w:r>
-      <w:r>
-        <w:rPr>
-          <w:sz w:val="24"/>
-          <w:szCs w:val="24"/>
-        </w:rPr>
-        <w:t xml:space="preserve"> czy</w:t>
-      </w:r>
-      <w:r>
-        <w:rPr>
-          <w:sz w:val="24"/>
-          <w:szCs w:val="24"/>
-        </w:rPr>
-        <w:t xml:space="preserve"> dostępnych klas lotów</w:t>
-      </w:r>
-      <w:r>
-        <w:rPr>
-          <w:sz w:val="24"/>
-          <w:szCs w:val="24"/>
-        </w:rPr>
-        <w:t>.</w:t>
-      </w:r>
-      <w:r>
-        <w:rPr>
-          <w:sz w:val="24"/>
-          <w:szCs w:val="24"/>
-        </w:rPr>
-        <w:t xml:space="preserve"> Aplikacja ta umożliwia również zalogowania się na</w:t>
-      </w:r>
-      <w:r>
-        <w:rPr>
-          <w:sz w:val="24"/>
-          <w:szCs w:val="24"/>
-        </w:rPr>
-        <w:t xml:space="preserve"> konto </w:t>
-      </w:r>
-      <w:r>
-        <w:rPr>
-          <w:sz w:val="24"/>
-          <w:szCs w:val="24"/>
-        </w:rPr>
-        <w:t xml:space="preserve">pracownika </w:t>
-      </w:r>
-      <w:r>
-        <w:rPr>
-          <w:sz w:val="24"/>
-          <w:szCs w:val="24"/>
-        </w:rPr>
-        <w:t>pozwalającego na podgląd poszczególnych</w:t>
-      </w:r>
-      <w:r>
-        <w:rPr>
-          <w:sz w:val="24"/>
-          <w:szCs w:val="24"/>
-        </w:rPr>
-        <w:t xml:space="preserve"> lotów, zmianę statusu lotów</w:t>
-      </w:r>
-      <w:r>
-        <w:rPr>
-          <w:sz w:val="24"/>
-          <w:szCs w:val="24"/>
-        </w:rPr>
-        <w:t xml:space="preserve"> czy dodanie lub usunięcie poszczególnych pasażerów lotów. Konto administratora</w:t>
-      </w:r>
-      <w:r>
-        <w:rPr>
-          <w:sz w:val="24"/>
-          <w:szCs w:val="24"/>
-        </w:rPr>
-        <w:t xml:space="preserve"> posiada dodatkowe uprawnienia, które oprócz</w:t>
-      </w:r>
-      <w:r>
-        <w:rPr>
-          <w:sz w:val="24"/>
-          <w:szCs w:val="24"/>
-        </w:rPr>
-        <w:t xml:space="preserve"> wszystkich wcześniej wymienionych </w:t>
-      </w:r>
-      <w:r>
-        <w:rPr>
-          <w:sz w:val="24"/>
-          <w:szCs w:val="24"/>
-        </w:rPr>
-        <w:t xml:space="preserve">funkcjonalności pozwalają mu na </w:t>
-      </w:r>
-      <w:r>
-        <w:rPr>
-          <w:sz w:val="24"/>
-          <w:szCs w:val="24"/>
-        </w:rPr>
-        <w:t xml:space="preserve">modyfikowanie, dodawanie lub usuwanie wszystkich </w:t>
-      </w:r>
-      <w:r>
-        <w:rPr>
-          <w:sz w:val="24"/>
-          <w:szCs w:val="24"/>
-        </w:rPr>
-        <w:t xml:space="preserve">pozostałych </w:t>
-      </w:r>
-      <w:r>
-        <w:rPr>
-          <w:sz w:val="24"/>
-          <w:szCs w:val="24"/>
-        </w:rPr>
-        <w:t>użytkowników systemu.</w:t>
-      </w:r>
     </w:p>
     <w:p>
       <w:pPr>
         <w:jc w:val="center"/>
         <w:rPr>
-          <w:sz w:val="24"/>
-          <w:szCs w:val="24"/>
-        </w:rPr>
-      </w:pPr>
-      <w:r>
-        <w:rPr>
-          <w:sz w:val="24"/>
-          <w:szCs w:val="24"/>
-        </w:rPr>
-        <w:t xml:space="preserve">Wstępnym założeniem projektu </w:t>
-      </w:r>
-      <w:r>
-        <w:rPr>
-          <w:sz w:val="24"/>
-          <w:szCs w:val="24"/>
-        </w:rPr>
-        <w:t xml:space="preserve">jest utworzenie aplikacji internetowej </w:t>
-      </w:r>
-      <w:r>
-        <w:rPr>
-          <w:sz w:val="24"/>
-          <w:szCs w:val="24"/>
-        </w:rPr>
-        <w:t>z bazą danych służącą do sprzedaży biletów lotniczych oraz ich zakupu.</w:t>
-      </w:r>
-    </w:p>
-    <w:p>
-      <w:pPr>
-        <w:jc w:val="center"/>
-        <w:rPr>
-          <w:sz w:val="24"/>
           <w:szCs w:val="24"/>
         </w:rPr>
       </w:pPr>
@@ -777,43 +625,25 @@
       <w:pPr>
         <w:jc w:val="center"/>
         <w:rPr>
-          <w:sz w:val="24"/>
           <w:szCs w:val="24"/>
         </w:rPr>
       </w:pPr>
       <w:r>
         <w:rPr>
-          <w:sz w:val="24"/>
-          <w:szCs w:val="24"/>
-        </w:rPr>
-        <w:t xml:space="preserve">- </w:t>
+          <w:szCs w:val="24"/>
+        </w:rPr>
+        <w:t>- Logowanie do panelu klienta oraz pracownika</w:t>
       </w:r>
+    </w:p>
+    <w:p>
+      <w:pPr>
+        <w:jc w:val="center"/>
+        <w:rPr>
+          <w:szCs w:val="24"/>
+        </w:rPr>
+      </w:pPr>
       <w:r>
         <w:rPr>
-          <w:sz w:val="24"/>
-          <w:szCs w:val="24"/>
-        </w:rPr>
-        <w:t xml:space="preserve">Logowanie do panelu klienta oraz </w:t>
-      </w:r>
-      <w:r>
-        <w:rPr>
-          <w:sz w:val="24"/>
-          <w:szCs w:val="24"/>
-        </w:rPr>
-        <w:t>pracownika</w:t>
-      </w:r>
-    </w:p>
-    <w:p>
-      <w:pPr>
-        <w:jc w:val="center"/>
-        <w:rPr>
-          <w:sz w:val="24"/>
-          <w:szCs w:val="24"/>
-        </w:rPr>
-      </w:pPr>
-      <w:r>
-        <w:rPr>
-          <w:sz w:val="24"/>
           <w:szCs w:val="24"/>
         </w:rPr>
         <w:t>- możliwość kupna biletów przez klienta</w:t>
@@ -823,182 +653,68 @@
       <w:pPr>
         <w:jc w:val="center"/>
         <w:rPr>
-          <w:sz w:val="24"/>
           <w:szCs w:val="24"/>
         </w:rPr>
       </w:pPr>
       <w:r>
         <w:rPr>
-          <w:sz w:val="24"/>
-          <w:szCs w:val="24"/>
-        </w:rPr>
-        <w:t xml:space="preserve">- </w:t>
+          <w:szCs w:val="24"/>
+        </w:rPr>
+        <w:t>- wyświetlanie wszystkich dostępnych lotów w panelu pracownika oraz klienta</w:t>
       </w:r>
+    </w:p>
+    <w:p>
+      <w:pPr>
+        <w:jc w:val="center"/>
+        <w:rPr>
+          <w:szCs w:val="24"/>
+        </w:rPr>
+      </w:pPr>
       <w:r>
         <w:rPr>
-          <w:sz w:val="24"/>
-          <w:szCs w:val="24"/>
-        </w:rPr>
-        <w:t>wyświetlanie wszystkich dostępnych lotów</w:t>
+          <w:szCs w:val="24"/>
+        </w:rPr>
+        <w:lastRenderedPageBreak/>
+        <w:t>- możliwość zmiany statusu lotów przez pracownika</w:t>
       </w:r>
+    </w:p>
+    <w:p>
+      <w:pPr>
+        <w:jc w:val="center"/>
+        <w:rPr>
+          <w:szCs w:val="24"/>
+        </w:rPr>
+      </w:pPr>
       <w:r>
         <w:rPr>
-          <w:sz w:val="24"/>
-          <w:szCs w:val="24"/>
-        </w:rPr>
-        <w:t xml:space="preserve"> </w:t>
+          <w:szCs w:val="24"/>
+        </w:rPr>
+        <w:t>- wszystkie wykupione bilety klienta</w:t>
       </w:r>
+    </w:p>
+    <w:p>
+      <w:pPr>
+        <w:jc w:val="center"/>
+        <w:rPr>
+          <w:szCs w:val="24"/>
+        </w:rPr>
+      </w:pPr>
       <w:r>
         <w:rPr>
-          <w:sz w:val="24"/>
-          <w:szCs w:val="24"/>
-        </w:rPr>
-        <w:t>w panelu</w:t>
+          <w:szCs w:val="24"/>
+        </w:rPr>
+        <w:t>- historia lotów ogólna w panelu pracownika oraz historia lotów klienta</w:t>
       </w:r>
+    </w:p>
+    <w:p>
+      <w:pPr>
+        <w:jc w:val="center"/>
+        <w:rPr>
+          <w:szCs w:val="24"/>
+        </w:rPr>
+      </w:pPr>
       <w:r>
         <w:rPr>
-          <w:sz w:val="24"/>
-          <w:szCs w:val="24"/>
-        </w:rPr>
-        <w:t xml:space="preserve"> </w:t>
-      </w:r>
-      <w:r>
-        <w:rPr>
-          <w:sz w:val="24"/>
-          <w:szCs w:val="24"/>
-        </w:rPr>
-        <w:t>pracownika</w:t>
-      </w:r>
-      <w:r>
-        <w:rPr>
-          <w:sz w:val="24"/>
-          <w:szCs w:val="24"/>
-        </w:rPr>
-        <w:t xml:space="preserve"> oraz klienta</w:t>
-      </w:r>
-    </w:p>
-    <w:p>
-      <w:pPr>
-        <w:jc w:val="center"/>
-        <w:rPr>
-          <w:sz w:val="24"/>
-          <w:szCs w:val="24"/>
-        </w:rPr>
-      </w:pPr>
-      <w:r>
-        <w:rPr>
-          <w:sz w:val="24"/>
-          <w:szCs w:val="24"/>
-        </w:rPr>
-        <w:t xml:space="preserve">- </w:t>
-      </w:r>
-      <w:r>
-        <w:rPr>
-          <w:sz w:val="24"/>
-          <w:szCs w:val="24"/>
-        </w:rPr>
-        <w:t xml:space="preserve">możliwość </w:t>
-      </w:r>
-      <w:r>
-        <w:rPr>
-          <w:sz w:val="24"/>
-          <w:szCs w:val="24"/>
-        </w:rPr>
-        <w:t xml:space="preserve">zmiany statusu lotów przez </w:t>
-      </w:r>
-      <w:r>
-        <w:rPr>
-          <w:sz w:val="24"/>
-          <w:szCs w:val="24"/>
-        </w:rPr>
-        <w:t>pracownika</w:t>
-      </w:r>
-    </w:p>
-    <w:p>
-      <w:pPr>
-        <w:jc w:val="center"/>
-        <w:rPr>
-          <w:sz w:val="24"/>
-          <w:szCs w:val="24"/>
-        </w:rPr>
-      </w:pPr>
-      <w:r>
-        <w:rPr>
-          <w:sz w:val="24"/>
-          <w:szCs w:val="24"/>
-        </w:rPr>
-        <w:t xml:space="preserve">- </w:t>
-      </w:r>
-      <w:r>
-        <w:rPr>
-          <w:sz w:val="24"/>
-          <w:szCs w:val="24"/>
-        </w:rPr>
-        <w:t xml:space="preserve">wszystkie wykupione bilety </w:t>
-      </w:r>
-      <w:r>
-        <w:rPr>
-          <w:sz w:val="24"/>
-          <w:szCs w:val="24"/>
-        </w:rPr>
-        <w:t>klienta</w:t>
-      </w:r>
-    </w:p>
-    <w:p>
-      <w:pPr>
-        <w:jc w:val="center"/>
-        <w:rPr>
-          <w:sz w:val="24"/>
-          <w:szCs w:val="24"/>
-        </w:rPr>
-      </w:pPr>
-      <w:r>
-        <w:rPr>
-          <w:sz w:val="24"/>
-          <w:szCs w:val="24"/>
-        </w:rPr>
-        <w:t xml:space="preserve">- </w:t>
-      </w:r>
-      <w:r>
-        <w:rPr>
-          <w:sz w:val="24"/>
-          <w:szCs w:val="24"/>
-        </w:rPr>
-        <w:t>historia lotów</w:t>
-      </w:r>
-      <w:r>
-        <w:rPr>
-          <w:sz w:val="24"/>
-          <w:szCs w:val="24"/>
-        </w:rPr>
-        <w:t xml:space="preserve"> ogólna w panelu </w:t>
-      </w:r>
-      <w:r>
-        <w:rPr>
-          <w:sz w:val="24"/>
-          <w:szCs w:val="24"/>
-        </w:rPr>
-        <w:t>pracownika</w:t>
-      </w:r>
-      <w:r>
-        <w:rPr>
-          <w:sz w:val="24"/>
-          <w:szCs w:val="24"/>
-        </w:rPr>
-        <w:t xml:space="preserve"> oraz historia lotów klienta</w:t>
-      </w:r>
-    </w:p>
-    <w:p>
-      <w:pPr>
-        <w:jc w:val="center"/>
-        <w:rPr>
-          <w:sz w:val="24"/>
-          <w:szCs w:val="24"/>
-        </w:rPr>
-      </w:pPr>
-      <w:r>
-        <w:rPr>
-          <w:sz w:val="24"/>
           <w:szCs w:val="24"/>
         </w:rPr>
         <w:t>- opcja wyszukiwania lotów</w:t>
@@ -1008,11 +724,11 @@
       <w:pPr>
         <w:jc w:val="center"/>
         <w:rPr>
-          <w:sz w:val="24"/>
-          <w:szCs w:val="24"/>
-        </w:rPr>
-      </w:pPr>
-    </w:p>
+          <w:szCs w:val="24"/>
+        </w:rPr>
+      </w:pPr>
+    </w:p>
+    <w:p/>
     <w:sectPr>
       <w:pgSz w:w="11906" w:h="16838"/>
       <w:pgMar w:top="1440" w:right="1440" w:bottom="1440" w:left="1440" w:header="708" w:footer="708" w:gutter="0"/>
@@ -1024,7 +740,106 @@
 </file>
 
 <file path=word/numbering.xml><?xml version="1.0" encoding="utf-8"?>
-<w:numbering xmlns:wpc="http://schemas.microsoft.com/office/word/2010/wordprocessingCanvas" xmlns:cx="http://schemas.microsoft.com/office/drawing/2014/chartex" xmlns:cx1="http://schemas.microsoft.com/office/drawing/2015/9/8/chartex" xmlns:cx2="http://schemas.microsoft.com/office/drawing/2015/10/21/chartex" xmlns:cx3="http://schemas.microsoft.com/office/drawing/2016/5/9/chartex" xmlns:cx4="http://schemas.microsoft.com/office/drawing/2016/5/10/chartex" xmlns:cx5="http://schemas.microsoft.com/office/drawing/2016/5/11/chartex" xmlns:cx6="http://schemas.microsoft.com/office/drawing/2016/5/12/chartex" xmlns:cx7="http://schemas.microsoft.com/office/drawing/2016/5/13/chartex" xmlns:cx8="http://schemas.microsoft.com/office/drawing/2016/5/14/chartex" xmlns:mc="http://schemas.openxmlformats.org/markup-compatibility/2006" xmlns:aink="http://schemas.microsoft.com/office/drawing/2016/ink" xmlns:am3d="http://schemas.microsoft.com/office/drawing/2017/model3d" xmlns:o="urn:schemas-microsoft-com:office:office" xmlns:oel="http://schemas.microsoft.com/office/2019/extlst" xmlns:r="http://schemas.openxmlformats.org/officeDocument/2006/relationships" xmlns:m="http://schemas.openxmlformats.org/officeDocument/2006/math" xmlns:v="urn:schemas-microsoft-com:vml" xmlns:wp14="http://schemas.microsoft.com/office/word/2010/wordprocessingDrawing" xmlns:wp="http://schemas.openxmlformats.org/drawingml/2006/wordprocessingDrawing" xmlns:w10="urn:schemas-microsoft-com:office:word" xmlns:w="http://schemas.openxmlformats.org/wordprocessingml/2006/main" xmlns:w14="http://schemas.microsoft.com/office/word/2010/wordml" xmlns:w15="http://schemas.microsoft.com/office/word/2012/wordml" xmlns:w16cex="http://schemas.microsoft.com/office/word/2018/wordml/cex" xmlns:w16cid="http://schemas.microsoft.com/office/word/2016/wordml/cid" xmlns:w16="http://schemas.microsoft.com/office/word/2018/wordml" xmlns:w16sdtdh="http://schemas.microsoft.com/office/word/2020/wordml/sdtdatahash" xmlns:w16se="http://schemas.microsoft.com/office/word/2015/wordml/symex" xmlns:wpg="http://schemas.microsoft.com/office/word/2010/wordprocessingGroup" xmlns:wpi="http://schemas.microsoft.com/office/word/2010/wordprocessingInk" xmlns:wne="http://schemas.microsoft.com/office/word/2006/wordml" xmlns:wps="http://schemas.microsoft.com/office/word/2010/wordprocessingShape" mc:Ignorable="w14 w15 w16se w16cid w16 w16cex w16sdtdh wp14"/>
+<w:numbering xmlns:wpc="http://schemas.microsoft.com/office/word/2010/wordprocessingCanvas" xmlns:cx="http://schemas.microsoft.com/office/drawing/2014/chartex" xmlns:cx1="http://schemas.microsoft.com/office/drawing/2015/9/8/chartex" xmlns:cx2="http://schemas.microsoft.com/office/drawing/2015/10/21/chartex" xmlns:cx3="http://schemas.microsoft.com/office/drawing/2016/5/9/chartex" xmlns:cx4="http://schemas.microsoft.com/office/drawing/2016/5/10/chartex" xmlns:cx5="http://schemas.microsoft.com/office/drawing/2016/5/11/chartex" xmlns:cx6="http://schemas.microsoft.com/office/drawing/2016/5/12/chartex" xmlns:cx7="http://schemas.microsoft.com/office/drawing/2016/5/13/chartex" xmlns:cx8="http://schemas.microsoft.com/office/drawing/2016/5/14/chartex" xmlns:mc="http://schemas.openxmlformats.org/markup-compatibility/2006" xmlns:aink="http://schemas.microsoft.com/office/drawing/2016/ink" xmlns:am3d="http://schemas.microsoft.com/office/drawing/2017/model3d" xmlns:o="urn:schemas-microsoft-com:office:office" xmlns:oel="http://schemas.microsoft.com/office/2019/extlst" xmlns:r="http://schemas.openxmlformats.org/officeDocument/2006/relationships" xmlns:m="http://schemas.openxmlformats.org/officeDocument/2006/math" xmlns:v="urn:schemas-microsoft-com:vml" xmlns:wp14="http://schemas.microsoft.com/office/word/2010/wordprocessingDrawing" xmlns:wp="http://schemas.openxmlformats.org/drawingml/2006/wordprocessingDrawing" xmlns:w10="urn:schemas-microsoft-com:office:word" xmlns:w="http://schemas.openxmlformats.org/wordprocessingml/2006/main" xmlns:w14="http://schemas.microsoft.com/office/word/2010/wordml" xmlns:w15="http://schemas.microsoft.com/office/word/2012/wordml" xmlns:w16cex="http://schemas.microsoft.com/office/word/2018/wordml/cex" xmlns:w16cid="http://schemas.microsoft.com/office/word/2016/wordml/cid" xmlns:w16="http://schemas.microsoft.com/office/word/2018/wordml" xmlns:w16sdtdh="http://schemas.microsoft.com/office/word/2020/wordml/sdtdatahash" xmlns:w16se="http://schemas.microsoft.com/office/word/2015/wordml/symex" xmlns:wpg="http://schemas.microsoft.com/office/word/2010/wordprocessingGroup" xmlns:wpi="http://schemas.microsoft.com/office/word/2010/wordprocessingInk" xmlns:wne="http://schemas.microsoft.com/office/word/2006/wordml" xmlns:wps="http://schemas.microsoft.com/office/word/2010/wordprocessingShape" mc:Ignorable="w14 w15 w16se w16cid w16 w16cex w16sdtdh wp14">
+  <w:abstractNum w:abstractNumId="0" w15:restartNumberingAfterBreak="0">
+    <w:nsid w:val="13C93FBC"/>
+    <w:multiLevelType w:val="multilevel"/>
+    <w:tmpl w:val="2A462026"/>
+    <w:lvl w:ilvl="0">
+      <w:start w:val="1"/>
+      <w:numFmt w:val="decimal"/>
+      <w:pStyle w:val="Nagwek1"/>
+      <w:lvlText w:val="%1"/>
+      <w:lvlJc w:val="left"/>
+      <w:pPr>
+        <w:ind w:left="432" w:hanging="432"/>
+      </w:pPr>
+    </w:lvl>
+    <w:lvl w:ilvl="1">
+      <w:start w:val="1"/>
+      <w:numFmt w:val="decimal"/>
+      <w:pStyle w:val="Nagwek2"/>
+      <w:lvlText w:val="%1.%2"/>
+      <w:lvlJc w:val="left"/>
+      <w:pPr>
+        <w:ind w:left="576" w:hanging="576"/>
+      </w:pPr>
+    </w:lvl>
+    <w:lvl w:ilvl="2">
+      <w:start w:val="1"/>
+      <w:numFmt w:val="decimal"/>
+      <w:pStyle w:val="Nagwek3"/>
+      <w:lvlText w:val="%1.%2.%3"/>
+      <w:lvlJc w:val="left"/>
+      <w:pPr>
+        <w:ind w:left="720" w:hanging="720"/>
+      </w:pPr>
+    </w:lvl>
+    <w:lvl w:ilvl="3">
+      <w:start w:val="1"/>
+      <w:numFmt w:val="decimal"/>
+      <w:pStyle w:val="Nagwek4"/>
+      <w:lvlText w:val="%1.%2.%3.%4"/>
+      <w:lvlJc w:val="left"/>
+      <w:pPr>
+        <w:ind w:left="864" w:hanging="864"/>
+      </w:pPr>
+    </w:lvl>
+    <w:lvl w:ilvl="4">
+      <w:start w:val="1"/>
+      <w:numFmt w:val="decimal"/>
+      <w:pStyle w:val="Nagwek5"/>
+      <w:lvlText w:val="%1.%2.%3.%4.%5"/>
+      <w:lvlJc w:val="left"/>
+      <w:pPr>
+        <w:ind w:left="1008" w:hanging="1008"/>
+      </w:pPr>
+    </w:lvl>
+    <w:lvl w:ilvl="5">
+      <w:start w:val="1"/>
+      <w:numFmt w:val="decimal"/>
+      <w:pStyle w:val="Nagwek6"/>
+      <w:lvlText w:val="%1.%2.%3.%4.%5.%6"/>
+      <w:lvlJc w:val="left"/>
+      <w:pPr>
+        <w:ind w:left="1152" w:hanging="1152"/>
+      </w:pPr>
+    </w:lvl>
+    <w:lvl w:ilvl="6">
+      <w:start w:val="1"/>
+      <w:numFmt w:val="decimal"/>
+      <w:pStyle w:val="Nagwek7"/>
+      <w:lvlText w:val="%1.%2.%3.%4.%5.%6.%7"/>
+      <w:lvlJc w:val="left"/>
+      <w:pPr>
+        <w:ind w:left="1296" w:hanging="1296"/>
+      </w:pPr>
+    </w:lvl>
+    <w:lvl w:ilvl="7">
+      <w:start w:val="1"/>
+      <w:numFmt w:val="decimal"/>
+      <w:pStyle w:val="Nagwek8"/>
+      <w:lvlText w:val="%1.%2.%3.%4.%5.%6.%7.%8"/>
+      <w:lvlJc w:val="left"/>
+      <w:pPr>
+        <w:ind w:left="1440" w:hanging="1440"/>
+      </w:pPr>
+    </w:lvl>
+    <w:lvl w:ilvl="8">
+      <w:start w:val="1"/>
+      <w:numFmt w:val="decimal"/>
+      <w:pStyle w:val="Nagwek9"/>
+      <w:lvlText w:val="%1.%2.%3.%4.%5.%6.%7.%8.%9"/>
+      <w:lvlJc w:val="left"/>
+      <w:pPr>
+        <w:ind w:left="1584" w:hanging="1584"/>
+      </w:pPr>
+    </w:lvl>
+  </w:abstractNum>
+  <w:num w:numId="1" w16cid:durableId="2056200517">
+    <w:abstractNumId w:val="0"/>
+  </w:num>
+</w:numbering>
 </file>
 
 <file path=word/styles.xml><?xml version="1.0" encoding="utf-8"?>
@@ -1426,6 +1241,247 @@
     <w:name w:val="Normal"/>
     <w:qFormat/>
   </w:style>
+  <w:style w:type="paragraph" w:styleId="Nagwek1">
+    <w:name w:val="heading 1"/>
+    <w:basedOn w:val="Normalny"/>
+    <w:next w:val="Normalny"/>
+    <w:link w:val="Nagwek1Znak"/>
+    <w:autoRedefine/>
+    <w:uiPriority w:val="9"/>
+    <w:qFormat/>
+    <w:rsid w:val="00E46BEC"/>
+    <w:pPr>
+      <w:keepNext/>
+      <w:keepLines/>
+      <w:numPr>
+        <w:numId w:val="1"/>
+      </w:numPr>
+      <w:spacing w:before="360" w:after="120"/>
+      <w:outlineLvl w:val="0"/>
+    </w:pPr>
+    <w:rPr>
+      <w:rFonts w:ascii="Times New Roman" w:eastAsiaTheme="majorEastAsia" w:hAnsi="Times New Roman" w:cstheme="majorBidi"/>
+      <w:sz w:val="32"/>
+      <w:szCs w:val="32"/>
+    </w:rPr>
+  </w:style>
+  <w:style w:type="paragraph" w:styleId="Nagwek2">
+    <w:name w:val="heading 2"/>
+    <w:basedOn w:val="Normalny"/>
+    <w:next w:val="Normalny"/>
+    <w:link w:val="Nagwek2Znak"/>
+    <w:autoRedefine/>
+    <w:uiPriority w:val="9"/>
+    <w:unhideWhenUsed/>
+    <w:qFormat/>
+    <w:rsid w:val="00E46BEC"/>
+    <w:pPr>
+      <w:keepNext/>
+      <w:keepLines/>
+      <w:numPr>
+        <w:ilvl w:val="1"/>
+        <w:numId w:val="1"/>
+      </w:numPr>
+      <w:spacing w:before="40" w:after="0"/>
+      <w:outlineLvl w:val="1"/>
+    </w:pPr>
+    <w:rPr>
+      <w:rFonts w:ascii="Times New Roman" w:eastAsiaTheme="majorEastAsia" w:hAnsi="Times New Roman" w:cstheme="majorBidi"/>
+      <w:sz w:val="24"/>
+      <w:szCs w:val="26"/>
+    </w:rPr>
+  </w:style>
+  <w:style w:type="paragraph" w:styleId="Nagwek3">
+    <w:name w:val="heading 3"/>
+    <w:basedOn w:val="Normalny"/>
+    <w:next w:val="Normalny"/>
+    <w:link w:val="Nagwek3Znak"/>
+    <w:uiPriority w:val="9"/>
+    <w:semiHidden/>
+    <w:unhideWhenUsed/>
+    <w:qFormat/>
+    <w:rsid w:val="00E46BEC"/>
+    <w:pPr>
+      <w:keepNext/>
+      <w:keepLines/>
+      <w:numPr>
+        <w:ilvl w:val="2"/>
+        <w:numId w:val="1"/>
+      </w:numPr>
+      <w:spacing w:before="40" w:after="0"/>
+      <w:outlineLvl w:val="2"/>
+    </w:pPr>
+    <w:rPr>
+      <w:rFonts w:asciiTheme="majorHAnsi" w:eastAsiaTheme="majorEastAsia" w:hAnsiTheme="majorHAnsi" w:cstheme="majorBidi"/>
+      <w:color w:val="1F3763" w:themeColor="accent1" w:themeShade="7F"/>
+      <w:sz w:val="24"/>
+      <w:szCs w:val="24"/>
+    </w:rPr>
+  </w:style>
+  <w:style w:type="paragraph" w:styleId="Nagwek4">
+    <w:name w:val="heading 4"/>
+    <w:basedOn w:val="Normalny"/>
+    <w:next w:val="Normalny"/>
+    <w:link w:val="Nagwek4Znak"/>
+    <w:uiPriority w:val="9"/>
+    <w:semiHidden/>
+    <w:unhideWhenUsed/>
+    <w:qFormat/>
+    <w:rsid w:val="00E46BEC"/>
+    <w:pPr>
+      <w:keepNext/>
+      <w:keepLines/>
+      <w:numPr>
+        <w:ilvl w:val="3"/>
+        <w:numId w:val="1"/>
+      </w:numPr>
+      <w:spacing w:before="40" w:after="0"/>
+      <w:outlineLvl w:val="3"/>
+    </w:pPr>
+    <w:rPr>
+      <w:rFonts w:asciiTheme="majorHAnsi" w:eastAsiaTheme="majorEastAsia" w:hAnsiTheme="majorHAnsi" w:cstheme="majorBidi"/>
+      <w:i/>
+      <w:iCs/>
+      <w:color w:val="2F5496" w:themeColor="accent1" w:themeShade="BF"/>
+      <w:sz w:val="24"/>
+    </w:rPr>
+  </w:style>
+  <w:style w:type="paragraph" w:styleId="Nagwek5">
+    <w:name w:val="heading 5"/>
+    <w:basedOn w:val="Normalny"/>
+    <w:next w:val="Normalny"/>
+    <w:link w:val="Nagwek5Znak"/>
+    <w:uiPriority w:val="9"/>
+    <w:semiHidden/>
+    <w:unhideWhenUsed/>
+    <w:qFormat/>
+    <w:rsid w:val="00E46BEC"/>
+    <w:pPr>
+      <w:keepNext/>
+      <w:keepLines/>
+      <w:numPr>
+        <w:ilvl w:val="4"/>
+        <w:numId w:val="1"/>
+      </w:numPr>
+      <w:spacing w:before="40" w:after="0"/>
+      <w:outlineLvl w:val="4"/>
+    </w:pPr>
+    <w:rPr>
+      <w:rFonts w:asciiTheme="majorHAnsi" w:eastAsiaTheme="majorEastAsia" w:hAnsiTheme="majorHAnsi" w:cstheme="majorBidi"/>
+      <w:color w:val="2F5496" w:themeColor="accent1" w:themeShade="BF"/>
+      <w:sz w:val="24"/>
+    </w:rPr>
+  </w:style>
+  <w:style w:type="paragraph" w:styleId="Nagwek6">
+    <w:name w:val="heading 6"/>
+    <w:basedOn w:val="Normalny"/>
+    <w:next w:val="Normalny"/>
+    <w:link w:val="Nagwek6Znak"/>
+    <w:uiPriority w:val="9"/>
+    <w:semiHidden/>
+    <w:unhideWhenUsed/>
+    <w:qFormat/>
+    <w:rsid w:val="00E46BEC"/>
+    <w:pPr>
+      <w:keepNext/>
+      <w:keepLines/>
+      <w:numPr>
+        <w:ilvl w:val="5"/>
+        <w:numId w:val="1"/>
+      </w:numPr>
+      <w:spacing w:before="40" w:after="0"/>
+      <w:outlineLvl w:val="5"/>
+    </w:pPr>
+    <w:rPr>
+      <w:rFonts w:asciiTheme="majorHAnsi" w:eastAsiaTheme="majorEastAsia" w:hAnsiTheme="majorHAnsi" w:cstheme="majorBidi"/>
+      <w:color w:val="1F3763" w:themeColor="accent1" w:themeShade="7F"/>
+      <w:sz w:val="24"/>
+    </w:rPr>
+  </w:style>
+  <w:style w:type="paragraph" w:styleId="Nagwek7">
+    <w:name w:val="heading 7"/>
+    <w:basedOn w:val="Normalny"/>
+    <w:next w:val="Normalny"/>
+    <w:link w:val="Nagwek7Znak"/>
+    <w:uiPriority w:val="9"/>
+    <w:semiHidden/>
+    <w:unhideWhenUsed/>
+    <w:qFormat/>
+    <w:rsid w:val="00E46BEC"/>
+    <w:pPr>
+      <w:keepNext/>
+      <w:keepLines/>
+      <w:numPr>
+        <w:ilvl w:val="6"/>
+        <w:numId w:val="1"/>
+      </w:numPr>
+      <w:spacing w:before="40" w:after="0"/>
+      <w:outlineLvl w:val="6"/>
+    </w:pPr>
+    <w:rPr>
+      <w:rFonts w:asciiTheme="majorHAnsi" w:eastAsiaTheme="majorEastAsia" w:hAnsiTheme="majorHAnsi" w:cstheme="majorBidi"/>
+      <w:i/>
+      <w:iCs/>
+      <w:color w:val="1F3763" w:themeColor="accent1" w:themeShade="7F"/>
+      <w:sz w:val="24"/>
+    </w:rPr>
+  </w:style>
+  <w:style w:type="paragraph" w:styleId="Nagwek8">
+    <w:name w:val="heading 8"/>
+    <w:basedOn w:val="Normalny"/>
+    <w:next w:val="Normalny"/>
+    <w:link w:val="Nagwek8Znak"/>
+    <w:uiPriority w:val="9"/>
+    <w:semiHidden/>
+    <w:unhideWhenUsed/>
+    <w:qFormat/>
+    <w:rsid w:val="00E46BEC"/>
+    <w:pPr>
+      <w:keepNext/>
+      <w:keepLines/>
+      <w:numPr>
+        <w:ilvl w:val="7"/>
+        <w:numId w:val="1"/>
+      </w:numPr>
+      <w:spacing w:before="40" w:after="0"/>
+      <w:outlineLvl w:val="7"/>
+    </w:pPr>
+    <w:rPr>
+      <w:rFonts w:asciiTheme="majorHAnsi" w:eastAsiaTheme="majorEastAsia" w:hAnsiTheme="majorHAnsi" w:cstheme="majorBidi"/>
+      <w:color w:val="272727" w:themeColor="text1" w:themeTint="D8"/>
+      <w:sz w:val="21"/>
+      <w:szCs w:val="21"/>
+    </w:rPr>
+  </w:style>
+  <w:style w:type="paragraph" w:styleId="Nagwek9">
+    <w:name w:val="heading 9"/>
+    <w:basedOn w:val="Normalny"/>
+    <w:next w:val="Normalny"/>
+    <w:link w:val="Nagwek9Znak"/>
+    <w:uiPriority w:val="9"/>
+    <w:semiHidden/>
+    <w:unhideWhenUsed/>
+    <w:qFormat/>
+    <w:rsid w:val="00E46BEC"/>
+    <w:pPr>
+      <w:keepNext/>
+      <w:keepLines/>
+      <w:numPr>
+        <w:ilvl w:val="8"/>
+        <w:numId w:val="1"/>
+      </w:numPr>
+      <w:spacing w:before="40" w:after="0"/>
+      <w:outlineLvl w:val="8"/>
+    </w:pPr>
+    <w:rPr>
+      <w:rFonts w:asciiTheme="majorHAnsi" w:eastAsiaTheme="majorEastAsia" w:hAnsiTheme="majorHAnsi" w:cstheme="majorBidi"/>
+      <w:i/>
+      <w:iCs/>
+      <w:color w:val="272727" w:themeColor="text1" w:themeTint="D8"/>
+      <w:sz w:val="21"/>
+      <w:szCs w:val="21"/>
+    </w:rPr>
+  </w:style>
   <w:style w:type="character" w:default="1" w:styleId="Domylnaczcionkaakapitu">
     <w:name w:val="Default Paragraph Font"/>
     <w:uiPriority w:val="1"/>
@@ -1471,6 +1527,130 @@
         <w:insideV w:val="single" w:sz="4" w:space="0" w:color="000000" w:themeColor="text1"/>
       </w:tblBorders>
     </w:tblPr>
+  </w:style>
+  <w:style w:type="character" w:customStyle="1" w:styleId="Nagwek1Znak">
+    <w:name w:val="Nagłówek 1 Znak"/>
+    <w:basedOn w:val="Domylnaczcionkaakapitu"/>
+    <w:link w:val="Nagwek1"/>
+    <w:uiPriority w:val="9"/>
+    <w:rsid w:val="00E46BEC"/>
+    <w:rPr>
+      <w:rFonts w:ascii="Times New Roman" w:eastAsiaTheme="majorEastAsia" w:hAnsi="Times New Roman" w:cstheme="majorBidi"/>
+      <w:sz w:val="32"/>
+      <w:szCs w:val="32"/>
+    </w:rPr>
+  </w:style>
+  <w:style w:type="character" w:customStyle="1" w:styleId="Nagwek2Znak">
+    <w:name w:val="Nagłówek 2 Znak"/>
+    <w:basedOn w:val="Domylnaczcionkaakapitu"/>
+    <w:link w:val="Nagwek2"/>
+    <w:uiPriority w:val="9"/>
+    <w:rsid w:val="00E46BEC"/>
+    <w:rPr>
+      <w:rFonts w:ascii="Times New Roman" w:eastAsiaTheme="majorEastAsia" w:hAnsi="Times New Roman" w:cstheme="majorBidi"/>
+      <w:sz w:val="24"/>
+      <w:szCs w:val="26"/>
+    </w:rPr>
+  </w:style>
+  <w:style w:type="character" w:customStyle="1" w:styleId="Nagwek3Znak">
+    <w:name w:val="Nagłówek 3 Znak"/>
+    <w:basedOn w:val="Domylnaczcionkaakapitu"/>
+    <w:link w:val="Nagwek3"/>
+    <w:uiPriority w:val="9"/>
+    <w:semiHidden/>
+    <w:rsid w:val="00E46BEC"/>
+    <w:rPr>
+      <w:rFonts w:asciiTheme="majorHAnsi" w:eastAsiaTheme="majorEastAsia" w:hAnsiTheme="majorHAnsi" w:cstheme="majorBidi"/>
+      <w:color w:val="1F3763" w:themeColor="accent1" w:themeShade="7F"/>
+      <w:sz w:val="24"/>
+      <w:szCs w:val="24"/>
+    </w:rPr>
+  </w:style>
+  <w:style w:type="character" w:customStyle="1" w:styleId="Nagwek4Znak">
+    <w:name w:val="Nagłówek 4 Znak"/>
+    <w:basedOn w:val="Domylnaczcionkaakapitu"/>
+    <w:link w:val="Nagwek4"/>
+    <w:uiPriority w:val="9"/>
+    <w:semiHidden/>
+    <w:rsid w:val="00E46BEC"/>
+    <w:rPr>
+      <w:rFonts w:asciiTheme="majorHAnsi" w:eastAsiaTheme="majorEastAsia" w:hAnsiTheme="majorHAnsi" w:cstheme="majorBidi"/>
+      <w:i/>
+      <w:iCs/>
+      <w:color w:val="2F5496" w:themeColor="accent1" w:themeShade="BF"/>
+      <w:sz w:val="24"/>
+    </w:rPr>
+  </w:style>
+  <w:style w:type="character" w:customStyle="1" w:styleId="Nagwek5Znak">
+    <w:name w:val="Nagłówek 5 Znak"/>
+    <w:basedOn w:val="Domylnaczcionkaakapitu"/>
+    <w:link w:val="Nagwek5"/>
+    <w:uiPriority w:val="9"/>
+    <w:semiHidden/>
+    <w:rsid w:val="00E46BEC"/>
+    <w:rPr>
+      <w:rFonts w:asciiTheme="majorHAnsi" w:eastAsiaTheme="majorEastAsia" w:hAnsiTheme="majorHAnsi" w:cstheme="majorBidi"/>
+      <w:color w:val="2F5496" w:themeColor="accent1" w:themeShade="BF"/>
+      <w:sz w:val="24"/>
+    </w:rPr>
+  </w:style>
+  <w:style w:type="character" w:customStyle="1" w:styleId="Nagwek6Znak">
+    <w:name w:val="Nagłówek 6 Znak"/>
+    <w:basedOn w:val="Domylnaczcionkaakapitu"/>
+    <w:link w:val="Nagwek6"/>
+    <w:uiPriority w:val="9"/>
+    <w:semiHidden/>
+    <w:rsid w:val="00E46BEC"/>
+    <w:rPr>
+      <w:rFonts w:asciiTheme="majorHAnsi" w:eastAsiaTheme="majorEastAsia" w:hAnsiTheme="majorHAnsi" w:cstheme="majorBidi"/>
+      <w:color w:val="1F3763" w:themeColor="accent1" w:themeShade="7F"/>
+      <w:sz w:val="24"/>
+    </w:rPr>
+  </w:style>
+  <w:style w:type="character" w:customStyle="1" w:styleId="Nagwek7Znak">
+    <w:name w:val="Nagłówek 7 Znak"/>
+    <w:basedOn w:val="Domylnaczcionkaakapitu"/>
+    <w:link w:val="Nagwek7"/>
+    <w:uiPriority w:val="9"/>
+    <w:semiHidden/>
+    <w:rsid w:val="00E46BEC"/>
+    <w:rPr>
+      <w:rFonts w:asciiTheme="majorHAnsi" w:eastAsiaTheme="majorEastAsia" w:hAnsiTheme="majorHAnsi" w:cstheme="majorBidi"/>
+      <w:i/>
+      <w:iCs/>
+      <w:color w:val="1F3763" w:themeColor="accent1" w:themeShade="7F"/>
+      <w:sz w:val="24"/>
+    </w:rPr>
+  </w:style>
+  <w:style w:type="character" w:customStyle="1" w:styleId="Nagwek8Znak">
+    <w:name w:val="Nagłówek 8 Znak"/>
+    <w:basedOn w:val="Domylnaczcionkaakapitu"/>
+    <w:link w:val="Nagwek8"/>
+    <w:uiPriority w:val="9"/>
+    <w:semiHidden/>
+    <w:rsid w:val="00E46BEC"/>
+    <w:rPr>
+      <w:rFonts w:asciiTheme="majorHAnsi" w:eastAsiaTheme="majorEastAsia" w:hAnsiTheme="majorHAnsi" w:cstheme="majorBidi"/>
+      <w:color w:val="272727" w:themeColor="text1" w:themeTint="D8"/>
+      <w:sz w:val="21"/>
+      <w:szCs w:val="21"/>
+    </w:rPr>
+  </w:style>
+  <w:style w:type="character" w:customStyle="1" w:styleId="Nagwek9Znak">
+    <w:name w:val="Nagłówek 9 Znak"/>
+    <w:basedOn w:val="Domylnaczcionkaakapitu"/>
+    <w:link w:val="Nagwek9"/>
+    <w:uiPriority w:val="9"/>
+    <w:semiHidden/>
+    <w:rsid w:val="00E46BEC"/>
+    <w:rPr>
+      <w:rFonts w:asciiTheme="majorHAnsi" w:eastAsiaTheme="majorEastAsia" w:hAnsiTheme="majorHAnsi" w:cstheme="majorBidi"/>
+      <w:i/>
+      <w:iCs/>
+      <w:color w:val="272727" w:themeColor="text1" w:themeTint="D8"/>
+      <w:sz w:val="21"/>
+      <w:szCs w:val="21"/>
+    </w:rPr>
   </w:style>
 </w:styles>
 </file>

</xml_diff>

<commit_message>
Added EDR and employee description
TO DO:
-create admin descriptions
-edit SRS to final form
-
</commit_message>
<xml_diff>
--- a/Docs/Software Requirements Specification.docx
+++ b/Docs/Software Requirements Specification.docx
@@ -48,9 +48,17 @@
                 <w:noProof/>
               </w:rPr>
               <w:drawing>
-                <wp:inline distT="0" distB="0" distL="0" distR="0" wp14:anchorId="6693860D" wp14:editId="448A9037">
+                <wp:anchor distT="0" distB="0" distL="114300" distR="114300" simplePos="0" relativeHeight="251658240" behindDoc="0" locked="0" layoutInCell="1" allowOverlap="1" wp14:anchorId="6693860D" wp14:editId="4C6479E3">
+                  <wp:simplePos x="0" y="0"/>
+                  <wp:positionH relativeFrom="column">
+                    <wp:posOffset>497840</wp:posOffset>
+                  </wp:positionH>
+                  <wp:positionV relativeFrom="paragraph">
+                    <wp:posOffset>28575</wp:posOffset>
+                  </wp:positionV>
                   <wp:extent cx="1905000" cy="1905000"/>
                   <wp:effectExtent l="0" t="0" r="0" b="0"/>
+                  <wp:wrapNone/>
                   <wp:docPr id="328869257" name="Obraz 328869257" descr="Obraz zawierający logo&#10;&#10;Opis wygenerowany automatycznie"/>
                   <wp:cNvGraphicFramePr>
                     <a:graphicFrameLocks xmlns:a="http://schemas.openxmlformats.org/drawingml/2006/main" noChangeAspect="1"/>
@@ -86,7 +94,7 @@
                       </pic:pic>
                     </a:graphicData>
                   </a:graphic>
-                </wp:inline>
+                </wp:anchor>
               </w:drawing>
             </w:r>
             <w:r>
@@ -154,23 +162,29 @@
               <w:ind w:left="750" w:right="735"/>
               <w:jc w:val="center"/>
               <w:rPr>
-                <w:rFonts w:eastAsia="Times New Roman" w:cs="Times New Roman"/>
-                <w:color w:val="000000" w:themeColor="text1"/>
+                <w:rFonts w:ascii="Times New Roman" w:eastAsia="Times New Roman" w:hAnsi="Times New Roman" w:cs="Times New Roman"/>
+                <w:color w:val="000000" w:themeColor="text1"/>
+                <w:sz w:val="28"/>
+                <w:szCs w:val="28"/>
               </w:rPr>
             </w:pPr>
             <w:r>
               <w:rPr>
-                <w:rFonts w:eastAsia="Times New Roman" w:cs="Times New Roman"/>
+                <w:rFonts w:ascii="Times New Roman" w:eastAsia="Times New Roman" w:hAnsi="Times New Roman" w:cs="Times New Roman"/>
                 <w:b/>
                 <w:bCs/>
                 <w:color w:val="000000" w:themeColor="text1"/>
+                <w:sz w:val="28"/>
+                <w:szCs w:val="28"/>
               </w:rPr>
               <w:t>POLITECHNIKA ŚLĄSKA</w:t>
             </w:r>
             <w:r>
               <w:rPr>
-                <w:rFonts w:eastAsia="Times New Roman" w:cs="Times New Roman"/>
-                <w:color w:val="000000" w:themeColor="text1"/>
+                <w:rFonts w:ascii="Times New Roman" w:eastAsia="Times New Roman" w:hAnsi="Times New Roman" w:cs="Times New Roman"/>
+                <w:color w:val="000000" w:themeColor="text1"/>
+                <w:sz w:val="28"/>
+                <w:szCs w:val="28"/>
               </w:rPr>
               <w:t>   </w:t>
             </w:r>
@@ -187,10 +201,12 @@
             </w:pPr>
             <w:r>
               <w:rPr>
-                <w:rFonts w:eastAsia="Times New Roman" w:cs="Times New Roman"/>
+                <w:rFonts w:ascii="Times New Roman" w:eastAsia="Times New Roman" w:hAnsi="Times New Roman" w:cs="Times New Roman"/>
                 <w:b/>
                 <w:bCs/>
                 <w:color w:val="000000" w:themeColor="text1"/>
+                <w:sz w:val="28"/>
+                <w:szCs w:val="28"/>
               </w:rPr>
               <w:t>Wydział Inżynierii Materiałowej</w:t>
             </w:r>
@@ -222,7 +238,6 @@
           <w:p>
             <w:pPr>
               <w:spacing w:after="0" w:line="240" w:lineRule="auto"/>
-              <w:jc w:val="center"/>
               <w:rPr>
                 <w:rFonts w:eastAsia="Times New Roman" w:cs="Times New Roman"/>
                 <w:color w:val="000000" w:themeColor="text1"/>
@@ -230,30 +245,35 @@
                 <w:szCs w:val="30"/>
               </w:rPr>
             </w:pPr>
-            <w:r>
-              <w:rPr>
-                <w:rFonts w:eastAsia="Times New Roman" w:cs="Times New Roman"/>
-                <w:color w:val="000000" w:themeColor="text1"/>
-                <w:sz w:val="30"/>
-                <w:szCs w:val="30"/>
-              </w:rPr>
-              <w:t>   </w:t>
-            </w:r>
           </w:p>
           <w:p>
             <w:pPr>
               <w:spacing w:after="0" w:line="240" w:lineRule="auto"/>
-              <w:ind w:left="3315" w:right="3300"/>
+              <w:rPr>
+                <w:rFonts w:eastAsia="Times New Roman" w:cs="Times New Roman"/>
+                <w:color w:val="000000" w:themeColor="text1"/>
+                <w:sz w:val="30"/>
+                <w:szCs w:val="30"/>
+              </w:rPr>
+            </w:pPr>
+          </w:p>
+          <w:p>
+            <w:pPr>
+              <w:spacing w:after="0" w:line="240" w:lineRule="auto"/>
               <w:jc w:val="center"/>
+              <w:rPr>
+                <w:rFonts w:ascii="Times New Roman" w:eastAsia="Times New Roman" w:hAnsi="Times New Roman" w:cs="Times New Roman"/>
+                <w:color w:val="000000" w:themeColor="text1"/>
+                <w:sz w:val="52"/>
+                <w:szCs w:val="52"/>
+              </w:rPr>
             </w:pPr>
             <w:r>
               <w:rPr>
-                <w:rFonts w:eastAsia="Times New Roman" w:cs="Times New Roman"/>
-                <w:i/>
-                <w:iCs/>
-                <w:color w:val="000000" w:themeColor="text1"/>
-                <w:sz w:val="28"/>
-                <w:szCs w:val="28"/>
+                <w:rFonts w:ascii="Times New Roman" w:eastAsia="Times New Roman" w:hAnsi="Times New Roman" w:cs="Times New Roman"/>
+                <w:color w:val="000000" w:themeColor="text1"/>
+                <w:sz w:val="52"/>
+                <w:szCs w:val="52"/>
               </w:rPr>
               <w:t>Tworzenie aplikacji internetowych i bazodanowych</w:t>
             </w:r>
@@ -277,40 +297,102 @@
               <w:ind w:left="3315" w:right="3300"/>
               <w:jc w:val="center"/>
               <w:rPr>
-                <w:rFonts w:eastAsia="Times New Roman" w:cs="Times New Roman"/>
+                <w:rFonts w:ascii="Segoe UI" w:eastAsia="Segoe UI" w:hAnsi="Segoe UI" w:cs="Segoe UI"/>
                 <w:color w:val="000000" w:themeColor="text1"/>
                 <w:sz w:val="28"/>
                 <w:szCs w:val="28"/>
               </w:rPr>
             </w:pPr>
-            <w:r>
-              <w:rPr>
-                <w:rFonts w:eastAsia="Times New Roman" w:cs="Times New Roman"/>
-                <w:i/>
-                <w:iCs/>
-                <w:color w:val="000000" w:themeColor="text1"/>
-                <w:sz w:val="28"/>
-                <w:szCs w:val="28"/>
-              </w:rPr>
-              <w:t>Temat:</w:t>
-            </w:r>
           </w:p>
           <w:p>
             <w:pPr>
               <w:spacing w:after="0" w:line="240" w:lineRule="auto"/>
               <w:ind w:left="3315" w:right="3300"/>
               <w:jc w:val="center"/>
+              <w:rPr>
+                <w:rFonts w:ascii="Segoe UI" w:eastAsia="Segoe UI" w:hAnsi="Segoe UI" w:cs="Segoe UI"/>
+                <w:color w:val="000000" w:themeColor="text1"/>
+                <w:sz w:val="28"/>
+                <w:szCs w:val="28"/>
+              </w:rPr>
+            </w:pPr>
+          </w:p>
+          <w:p>
+            <w:pPr>
+              <w:spacing w:after="0" w:line="240" w:lineRule="auto"/>
+              <w:ind w:left="3315" w:right="3300"/>
+              <w:jc w:val="center"/>
+              <w:rPr>
+                <w:rFonts w:ascii="Times New Roman" w:eastAsia="Segoe UI" w:hAnsi="Times New Roman" w:cs="Times New Roman"/>
+                <w:color w:val="000000" w:themeColor="text1"/>
+                <w:sz w:val="32"/>
+                <w:szCs w:val="32"/>
+              </w:rPr>
+            </w:pPr>
+          </w:p>
+          <w:p>
+            <w:pPr>
+              <w:spacing w:after="0" w:line="240" w:lineRule="auto"/>
+              <w:ind w:left="3315" w:right="3300"/>
+              <w:jc w:val="center"/>
+              <w:rPr>
+                <w:rFonts w:ascii="Times New Roman" w:eastAsia="Segoe UI" w:hAnsi="Times New Roman" w:cs="Times New Roman"/>
+                <w:color w:val="000000" w:themeColor="text1"/>
+                <w:sz w:val="32"/>
+                <w:szCs w:val="32"/>
+              </w:rPr>
+            </w:pPr>
+          </w:p>
+          <w:p>
+            <w:pPr>
+              <w:spacing w:after="0" w:line="240" w:lineRule="auto"/>
+              <w:ind w:left="3315" w:right="3300"/>
+              <w:jc w:val="center"/>
+              <w:rPr>
+                <w:rFonts w:ascii="Times New Roman" w:eastAsia="Segoe UI" w:hAnsi="Times New Roman" w:cs="Times New Roman"/>
+                <w:color w:val="000000" w:themeColor="text1"/>
+                <w:sz w:val="32"/>
+                <w:szCs w:val="32"/>
+              </w:rPr>
+            </w:pPr>
+          </w:p>
+          <w:p>
+            <w:pPr>
+              <w:spacing w:after="0" w:line="240" w:lineRule="auto"/>
+              <w:ind w:left="3315" w:right="3300"/>
+              <w:jc w:val="center"/>
+              <w:rPr>
+                <w:rFonts w:ascii="Times New Roman" w:eastAsia="Segoe UI" w:hAnsi="Times New Roman" w:cs="Times New Roman"/>
+                <w:color w:val="000000" w:themeColor="text1"/>
+                <w:sz w:val="28"/>
+                <w:szCs w:val="28"/>
+              </w:rPr>
             </w:pPr>
             <w:r>
               <w:rPr>
-                <w:rFonts w:eastAsia="Times New Roman" w:cs="Times New Roman"/>
-                <w:i/>
-                <w:iCs/>
+                <w:rFonts w:ascii="Times New Roman" w:eastAsia="Segoe UI" w:hAnsi="Times New Roman" w:cs="Times New Roman"/>
                 <w:color w:val="000000" w:themeColor="text1"/>
                 <w:sz w:val="28"/>
                 <w:szCs w:val="28"/>
               </w:rPr>
-              <w:t>Aplikacja do sprzedaży oraz zakupu biletów lotniczych</w:t>
+              <w:t>Temat projektu:</w:t>
+            </w:r>
+          </w:p>
+          <w:p>
+            <w:pPr>
+              <w:jc w:val="center"/>
+              <w:rPr>
+                <w:sz w:val="36"/>
+                <w:szCs w:val="36"/>
+              </w:rPr>
+            </w:pPr>
+            <w:r>
+              <w:rPr>
+                <w:rFonts w:ascii="Times New Roman" w:hAnsi="Times New Roman" w:cs="Times New Roman"/>
+                <w:sz w:val="28"/>
+                <w:szCs w:val="28"/>
+              </w:rPr>
+              <w:t>Serwis internetowy do zarządzania i administrowania procesem zakupu biletów lotniczych</w:t>
             </w:r>
           </w:p>
         </w:tc>
@@ -339,14 +421,6 @@
                 <w:szCs w:val="24"/>
               </w:rPr>
             </w:pPr>
-            <w:r>
-              <w:rPr>
-                <w:rFonts w:eastAsia="Times New Roman" w:cs="Times New Roman"/>
-                <w:color w:val="000000" w:themeColor="text1"/>
-                <w:szCs w:val="24"/>
-              </w:rPr>
-              <w:t> </w:t>
-            </w:r>
           </w:p>
         </w:tc>
         <w:tc>
@@ -361,31 +435,43 @@
           </w:tcPr>
           <w:p>
             <w:pPr>
-              <w:spacing w:after="0" w:line="240" w:lineRule="auto"/>
-              <w:ind w:left="105" w:right="2805"/>
-              <w:rPr>
-                <w:rFonts w:eastAsia="Times New Roman" w:cs="Times New Roman"/>
-                <w:color w:val="000000" w:themeColor="text1"/>
+              <w:rPr>
+                <w:rFonts w:ascii="Times New Roman" w:hAnsi="Times New Roman" w:cs="Times New Roman"/>
+                <w:sz w:val="24"/>
                 <w:szCs w:val="24"/>
               </w:rPr>
             </w:pPr>
             <w:r>
               <w:rPr>
-                <w:rFonts w:eastAsia="Times New Roman" w:cs="Times New Roman"/>
-                <w:b/>
-                <w:bCs/>
-                <w:color w:val="000000" w:themeColor="text1"/>
+                <w:rFonts w:ascii="Times New Roman" w:hAnsi="Times New Roman" w:cs="Times New Roman"/>
+                <w:sz w:val="24"/>
                 <w:szCs w:val="24"/>
               </w:rPr>
-              <w:t>Imię i nazwisko: </w:t>
+              <w:t>Imię i</w:t>
             </w:r>
             <w:r>
               <w:rPr>
-                <w:rFonts w:eastAsia="Times New Roman" w:cs="Times New Roman"/>
-                <w:color w:val="000000" w:themeColor="text1"/>
+                <w:rFonts w:ascii="Times New Roman" w:hAnsi="Times New Roman" w:cs="Times New Roman"/>
+                <w:sz w:val="24"/>
                 <w:szCs w:val="24"/>
               </w:rPr>
-              <w:t>   </w:t>
+              <w:t xml:space="preserve"> </w:t>
+            </w:r>
+            <w:r>
+              <w:rPr>
+                <w:rFonts w:ascii="Times New Roman" w:hAnsi="Times New Roman" w:cs="Times New Roman"/>
+                <w:sz w:val="24"/>
+                <w:szCs w:val="24"/>
+              </w:rPr>
+              <w:t>nazw</w:t>
+            </w:r>
+            <w:r>
+              <w:rPr>
+                <w:rFonts w:ascii="Times New Roman" w:hAnsi="Times New Roman" w:cs="Times New Roman"/>
+                <w:sz w:val="24"/>
+                <w:szCs w:val="24"/>
+              </w:rPr>
+              <w:t>isko:</w:t>
             </w:r>
           </w:p>
           <w:p>
@@ -393,25 +479,28 @@
               <w:spacing w:after="0" w:line="240" w:lineRule="auto"/>
               <w:ind w:left="105"/>
               <w:rPr>
-                <w:rFonts w:eastAsia="Times New Roman" w:cs="Times New Roman"/>
-                <w:color w:val="000000" w:themeColor="text1"/>
+                <w:rFonts w:ascii="Times New Roman" w:eastAsia="Times New Roman" w:hAnsi="Times New Roman" w:cs="Times New Roman"/>
+                <w:color w:val="000000" w:themeColor="text1"/>
+                <w:sz w:val="24"/>
                 <w:szCs w:val="24"/>
               </w:rPr>
             </w:pPr>
             <w:r>
               <w:rPr>
-                <w:rFonts w:eastAsia="Times New Roman" w:cs="Times New Roman"/>
+                <w:rFonts w:ascii="Times New Roman" w:eastAsia="Times New Roman" w:hAnsi="Times New Roman" w:cs="Times New Roman"/>
                 <w:b/>
                 <w:bCs/>
                 <w:color w:val="000000" w:themeColor="text1"/>
+                <w:sz w:val="24"/>
                 <w:szCs w:val="24"/>
               </w:rPr>
               <w:t>1.</w:t>
             </w:r>
             <w:r>
               <w:rPr>
-                <w:rFonts w:eastAsia="Times New Roman" w:cs="Times New Roman"/>
-                <w:color w:val="000000" w:themeColor="text1"/>
+                <w:rFonts w:ascii="Times New Roman" w:eastAsia="Times New Roman" w:hAnsi="Times New Roman" w:cs="Times New Roman"/>
+                <w:color w:val="000000" w:themeColor="text1"/>
+                <w:sz w:val="24"/>
                 <w:szCs w:val="24"/>
               </w:rPr>
               <w:t xml:space="preserve"> Łukasz Prokop</w:t>
@@ -422,25 +511,28 @@
               <w:spacing w:after="0" w:line="240" w:lineRule="auto"/>
               <w:ind w:left="105"/>
               <w:rPr>
-                <w:rFonts w:eastAsia="Times New Roman" w:cs="Times New Roman"/>
-                <w:color w:val="000000" w:themeColor="text1"/>
+                <w:rFonts w:ascii="Times New Roman" w:eastAsia="Times New Roman" w:hAnsi="Times New Roman" w:cs="Times New Roman"/>
+                <w:color w:val="000000" w:themeColor="text1"/>
+                <w:sz w:val="24"/>
                 <w:szCs w:val="24"/>
               </w:rPr>
             </w:pPr>
             <w:r>
               <w:rPr>
-                <w:rFonts w:eastAsia="Times New Roman" w:cs="Times New Roman"/>
+                <w:rFonts w:ascii="Times New Roman" w:eastAsia="Times New Roman" w:hAnsi="Times New Roman" w:cs="Times New Roman"/>
                 <w:b/>
                 <w:bCs/>
                 <w:color w:val="000000" w:themeColor="text1"/>
+                <w:sz w:val="24"/>
                 <w:szCs w:val="24"/>
               </w:rPr>
               <w:t xml:space="preserve">2. </w:t>
             </w:r>
             <w:r>
               <w:rPr>
-                <w:rFonts w:eastAsia="Times New Roman" w:cs="Times New Roman"/>
-                <w:color w:val="000000" w:themeColor="text1"/>
+                <w:rFonts w:ascii="Times New Roman" w:eastAsia="Times New Roman" w:hAnsi="Times New Roman" w:cs="Times New Roman"/>
+                <w:color w:val="000000" w:themeColor="text1"/>
+                <w:sz w:val="24"/>
                 <w:szCs w:val="24"/>
               </w:rPr>
               <w:t>Wojciech Tworek</w:t>
@@ -451,27 +543,30 @@
               <w:spacing w:after="0" w:line="240" w:lineRule="auto"/>
               <w:ind w:left="105"/>
               <w:rPr>
-                <w:rFonts w:eastAsia="Times New Roman" w:cs="Times New Roman"/>
+                <w:rFonts w:ascii="Times New Roman" w:eastAsia="Times New Roman" w:hAnsi="Times New Roman" w:cs="Times New Roman"/>
                 <w:b/>
                 <w:bCs/>
                 <w:color w:val="000000" w:themeColor="text1"/>
+                <w:sz w:val="24"/>
                 <w:szCs w:val="24"/>
               </w:rPr>
             </w:pPr>
             <w:r>
               <w:rPr>
-                <w:rFonts w:eastAsia="Times New Roman" w:cs="Times New Roman"/>
+                <w:rFonts w:ascii="Times New Roman" w:eastAsia="Times New Roman" w:hAnsi="Times New Roman" w:cs="Times New Roman"/>
                 <w:b/>
                 <w:bCs/>
                 <w:color w:val="000000" w:themeColor="text1"/>
+                <w:sz w:val="24"/>
                 <w:szCs w:val="24"/>
               </w:rPr>
               <w:t xml:space="preserve">3. </w:t>
             </w:r>
             <w:r>
               <w:rPr>
-                <w:rFonts w:eastAsia="Times New Roman" w:cs="Times New Roman"/>
-                <w:color w:val="000000" w:themeColor="text1"/>
+                <w:rFonts w:ascii="Times New Roman" w:eastAsia="Times New Roman" w:hAnsi="Times New Roman" w:cs="Times New Roman"/>
+                <w:color w:val="000000" w:themeColor="text1"/>
+                <w:sz w:val="24"/>
                 <w:szCs w:val="24"/>
               </w:rPr>
               <w:t>Jakub Dulewicz</w:t>
@@ -543,6 +638,9 @@
       <w:r>
         <w:t>Po pozytywnie zakończonym procesie weryfikacji użytkownik otrzymuje status użytkownika zalogowanego. Ten poziom uprawnień pozwala na wykonywanie wszystkich dotychczasowo omówionych czynności do których dostęp miał użytkownik niezalogowany oraz umożliwia dostęp do nowych funkcjonalności. Najważniejszą z nich jest możliwość zakupu biletu na wybrany przez siebie lot. Użytkownik może zobaczy ilość wolnych miejsc w samolocie, wybrać klasę podróży, preferowane przez siebie miejsce siedzące czy dokonać personalizacji biletu poprzez dokupienie opcjonalnych usług takich jak przewóz dodatkowego bagażu lub transport zwierzęcia.</w:t>
       </w:r>
+      <w:r>
+        <w:t xml:space="preserve"> Dodatkowo użytkownik może zobaczyć historię zakupionych przez siebie biletów oraz dokonać modyfikacji danych swojego konta takich jak zmiana hasła czy adresu e-mail.</w:t>
+      </w:r>
     </w:p>
     <w:p>
       <w:pPr>
@@ -558,6 +656,63 @@
       </w:pPr>
       <w:r>
         <w:t>Poziom uprawnień pracownika lotniska umożliwia dostęp do funkcji związanych z procesem przygotowania i monitorowania lotu.</w:t>
+      </w:r>
+      <w:r>
+        <w:t xml:space="preserve"> </w:t>
+      </w:r>
+      <w:r>
+        <w:t>Pracownik ma możliwość zarządzania danymi lotów, w tym dodawanie</w:t>
+      </w:r>
+      <w:r>
+        <w:t>m</w:t>
+      </w:r>
+      <w:r>
+        <w:t>, edycj</w:t>
+      </w:r>
+      <w:r>
+        <w:t>om</w:t>
+      </w:r>
+      <w:r>
+        <w:t xml:space="preserve"> i usuwanie</w:t>
+      </w:r>
+      <w:r>
+        <w:t>m</w:t>
+      </w:r>
+      <w:r>
+        <w:t xml:space="preserve"> informacji o lotach oraz ich harmonogra</w:t>
+      </w:r>
+      <w:r>
+        <w:t xml:space="preserve">mami. Dodatkowo ma on możliwość przeglądu pasażerów </w:t>
+      </w:r>
+      <w:r>
+        <w:t>zarejestrowanych na dany lot, dokonywa</w:t>
+      </w:r>
+      <w:r>
+        <w:t>nia</w:t>
+      </w:r>
+      <w:r>
+        <w:t xml:space="preserve"> potwierdzeń i odwoł</w:t>
+      </w:r>
+      <w:r>
+        <w:t>ywania</w:t>
+      </w:r>
+      <w:r>
+        <w:t xml:space="preserve"> lotów, a także aktualizowa</w:t>
+      </w:r>
+      <w:r>
+        <w:t xml:space="preserve">nia </w:t>
+      </w:r>
+      <w:r>
+        <w:t>informacj</w:t>
+      </w:r>
+      <w:r>
+        <w:t>i o statusie lotu</w:t>
+      </w:r>
+      <w:r>
+        <w:t>.</w:t>
+      </w:r>
+      <w:r>
+        <w:t xml:space="preserve"> Pracownik ma również w razie konieczności możliwość usuwania pasażerów z zaplanowanych lotów. Ten poziom uprawnień pozwala również na przeglądanie historii lotów danego samolotu, wgląd w jego stan techniczny oraz zapoznanie się z wszystkimi danymi dotyczącymi przewoźnika, samolotu oraz zaplanowanego lotu. </w:t>
       </w:r>
     </w:p>
     <w:p>
@@ -580,21 +735,7 @@
         <w:rPr>
           <w:szCs w:val="24"/>
         </w:rPr>
-        <w:t>Użytkownik może przeglądać i dokonywać zakupów wybierając spośród różnorodnych połączeń, terminów przelotów, przewoźników czy dostępnych klas lotów. Aplikacja ta umożliwia również zalogowania się na konto pracownika pozwalającego na podgląd poszczególnych lotów, zmianę statusu lotów czy dodanie lub usunięcie poszczególnych pasażerów lotów. Konto administratora posiada dodatkowe uprawnienia, które oprócz wszystkich wcześniej wymienionych funkcjonalności pozwalają mu na modyfikowanie, dodawanie lub usuwanie wszystkich pozostałych użytkowników systemu.</w:t>
-      </w:r>
-    </w:p>
-    <w:p>
-      <w:pPr>
-        <w:jc w:val="center"/>
-        <w:rPr>
-          <w:szCs w:val="24"/>
-        </w:rPr>
-      </w:pPr>
-      <w:r>
-        <w:rPr>
-          <w:szCs w:val="24"/>
-        </w:rPr>
-        <w:t>Wstępnym założeniem projektu jest utworzenie aplikacji internetowej z bazą danych służącą do sprzedaży biletów lotniczych oraz ich zakupu.</w:t>
+        <w:t>LOREM IPSUM</w:t>
       </w:r>
     </w:p>
     <w:p>
@@ -613,11 +754,97 @@
           <w:szCs w:val="28"/>
         </w:rPr>
       </w:pPr>
-      <w:r>
+    </w:p>
+    <w:p>
+      <w:pPr>
+        <w:pStyle w:val="Nagwek1"/>
+      </w:pPr>
+      <w:r>
+        <w:lastRenderedPageBreak/>
+        <w:t xml:space="preserve">Diagram bazy danych </w:t>
+      </w:r>
+    </w:p>
+    <w:p>
+      <w:pPr>
+        <w:jc w:val="center"/>
         <w:rPr>
           <w:sz w:val="28"/>
           <w:szCs w:val="28"/>
         </w:rPr>
+      </w:pPr>
+      <w:r>
+        <w:rPr>
+          <w:sz w:val="28"/>
+          <w:szCs w:val="28"/>
+        </w:rPr>
+        <w:drawing>
+          <wp:inline distT="0" distB="0" distL="0" distR="0" wp14:anchorId="0CAAE60F" wp14:editId="6CC0D32D">
+            <wp:extent cx="5731510" cy="2748280"/>
+            <wp:effectExtent l="0" t="0" r="2540" b="0"/>
+            <wp:docPr id="1398155949" name="Obraz 1" descr="Obraz zawierający tekst, zrzut ekranu, diagram, Równolegle&#10;&#10;Opis wygenerowany automatycznie"/>
+            <wp:cNvGraphicFramePr>
+              <a:graphicFrameLocks xmlns:a="http://schemas.openxmlformats.org/drawingml/2006/main" noChangeAspect="1"/>
+            </wp:cNvGraphicFramePr>
+            <a:graphic xmlns:a="http://schemas.openxmlformats.org/drawingml/2006/main">
+              <a:graphicData uri="http://schemas.openxmlformats.org/drawingml/2006/picture">
+                <pic:pic xmlns:pic="http://schemas.openxmlformats.org/drawingml/2006/picture">
+                  <pic:nvPicPr>
+                    <pic:cNvPr id="1398155949" name="Obraz 1" descr="Obraz zawierający tekst, zrzut ekranu, diagram, Równolegle&#10;&#10;Opis wygenerowany automatycznie"/>
+                    <pic:cNvPicPr/>
+                  </pic:nvPicPr>
+                  <pic:blipFill>
+                    <a:blip r:embed="rId6"/>
+                    <a:stretch>
+                      <a:fillRect/>
+                    </a:stretch>
+                  </pic:blipFill>
+                  <pic:spPr>
+                    <a:xfrm>
+                      <a:off x="0" y="0"/>
+                      <a:ext cx="5731510" cy="2748280"/>
+                    </a:xfrm>
+                    <a:prstGeom prst="rect">
+                      <a:avLst/>
+                    </a:prstGeom>
+                  </pic:spPr>
+                </pic:pic>
+              </a:graphicData>
+            </a:graphic>
+          </wp:inline>
+        </w:drawing>
+      </w:r>
+    </w:p>
+    <w:p>
+      <w:pPr>
+        <w:jc w:val="center"/>
+        <w:rPr>
+          <w:sz w:val="28"/>
+          <w:szCs w:val="28"/>
+        </w:rPr>
+      </w:pPr>
+    </w:p>
+    <w:p>
+      <w:pPr>
+        <w:jc w:val="center"/>
+        <w:rPr>
+          <w:sz w:val="28"/>
+          <w:szCs w:val="28"/>
+        </w:rPr>
+      </w:pPr>
+    </w:p>
+    <w:p>
+      <w:pPr>
+        <w:jc w:val="center"/>
+        <w:rPr>
+          <w:sz w:val="28"/>
+          <w:szCs w:val="28"/>
+        </w:rPr>
+      </w:pPr>
+      <w:r>
+        <w:rPr>
+          <w:sz w:val="28"/>
+          <w:szCs w:val="28"/>
+        </w:rPr>
         <w:t>Założenia minimalne</w:t>
       </w:r>
     </w:p>
@@ -674,7 +901,6 @@
         <w:rPr>
           <w:szCs w:val="24"/>
         </w:rPr>
-        <w:lastRenderedPageBreak/>
         <w:t>- możliwość zmiany statusu lotów przez pracownika</w:t>
       </w:r>
     </w:p>

</xml_diff>